<commit_message>
Adjusted word file for lab
</commit_message>
<xml_diff>
--- a/Chapter6/Ahmed_Lab 6 Create a DOM from html.docx
+++ b/Chapter6/Ahmed_Lab 6 Create a DOM from html.docx
@@ -59,7 +59,19 @@
         <w:t xml:space="preserve">For a better look, please check the png image in this github link: </w:t>
       </w:r>
     </w:p>
-    <w:p/>
+    <w:p>
+      <w:hyperlink r:id="rId5" w:history="1">
+        <w:r>
+          <w:rPr>
+            <w:rStyle w:val="Hyperlink"/>
+          </w:rPr>
+          <w:t>https://github.com/AhmedAbdelRazak/RCC/blob/master/Chapter6/Ahmed_Chapter6_planets.png</w:t>
+        </w:r>
+      </w:hyperlink>
+      <w:r>
+        <w:t xml:space="preserve"> </w:t>
+      </w:r>
+    </w:p>
     <w:p/>
     <w:p>
       <w:r>
@@ -84,7 +96,7 @@
                     </pic:cNvPicPr>
                   </pic:nvPicPr>
                   <pic:blipFill>
-                    <a:blip r:embed="rId5">
+                    <a:blip r:embed="rId6">
                       <a:extLst>
                         <a:ext uri="{28A0092B-C50C-407E-A947-70E740481C1C}">
                           <a14:useLocalDpi xmlns:a14="http://schemas.microsoft.com/office/drawing/2010/main" val="0"/>
@@ -127,7 +139,19 @@
         <w:t xml:space="preserve">For a better look, please check the png image in this github link: </w:t>
       </w:r>
     </w:p>
-    <w:p/>
+    <w:p>
+      <w:hyperlink r:id="rId7" w:history="1">
+        <w:r>
+          <w:rPr>
+            <w:rStyle w:val="Hyperlink"/>
+          </w:rPr>
+          <w:t>https://github.com/AhmedAbdelRazak/RCC/blob/master/Chapter6/Ahmed_Chapter6_planets_2.png</w:t>
+        </w:r>
+      </w:hyperlink>
+      <w:r>
+        <w:t xml:space="preserve"> </w:t>
+      </w:r>
+    </w:p>
     <w:p>
       <w:r>
         <w:rPr>
@@ -151,7 +175,7 @@
                     </pic:cNvPicPr>
                   </pic:nvPicPr>
                   <pic:blipFill>
-                    <a:blip r:embed="rId6">
+                    <a:blip r:embed="rId8">
                       <a:extLst>
                         <a:ext uri="{28A0092B-C50C-407E-A947-70E740481C1C}">
                           <a14:useLocalDpi xmlns:a14="http://schemas.microsoft.com/office/drawing/2010/main" val="0"/>
@@ -221,7 +245,19 @@
         <w:t xml:space="preserve">For a better look, please check the png image in this github link: </w:t>
       </w:r>
     </w:p>
-    <w:p/>
+    <w:p>
+      <w:hyperlink r:id="rId9" w:history="1">
+        <w:r>
+          <w:rPr>
+            <w:rStyle w:val="Hyperlink"/>
+          </w:rPr>
+          <w:t>https://github.com/AhmedAbdelRazak/RCC/blob/master/Chapter6/Ahmed_Chapter6_Evels.png</w:t>
+        </w:r>
+      </w:hyperlink>
+      <w:r>
+        <w:t xml:space="preserve"> </w:t>
+      </w:r>
+    </w:p>
     <w:p>
       <w:r>
         <w:rPr>
@@ -245,7 +281,7 @@
                     </pic:cNvPicPr>
                   </pic:nvPicPr>
                   <pic:blipFill>
-                    <a:blip r:embed="rId7" cstate="print">
+                    <a:blip r:embed="rId10" cstate="print">
                       <a:extLst>
                         <a:ext uri="{28A0092B-C50C-407E-A947-70E740481C1C}">
                           <a14:useLocalDpi xmlns:a14="http://schemas.microsoft.com/office/drawing/2010/main" val="0"/>
@@ -289,7 +325,19 @@
         <w:t xml:space="preserve">For a better look, please check the png image in this github link: </w:t>
       </w:r>
     </w:p>
-    <w:p/>
+    <w:p>
+      <w:hyperlink r:id="rId11" w:history="1">
+        <w:r>
+          <w:rPr>
+            <w:rStyle w:val="Hyperlink"/>
+          </w:rPr>
+          <w:t>https://github.com/AhmedAbdelRazak/RCC/blob/master/Chapter6/Ahmed_Chapter6_planets_2.png</w:t>
+        </w:r>
+      </w:hyperlink>
+      <w:r>
+        <w:t xml:space="preserve"> </w:t>
+      </w:r>
+    </w:p>
     <w:p>
       <w:r>
         <w:rPr>
@@ -313,7 +361,7 @@
                     </pic:cNvPicPr>
                   </pic:nvPicPr>
                   <pic:blipFill>
-                    <a:blip r:embed="rId8" cstate="print">
+                    <a:blip r:embed="rId12" cstate="print">
                       <a:extLst>
                         <a:ext uri="{28A0092B-C50C-407E-A947-70E740481C1C}">
                           <a14:useLocalDpi xmlns:a14="http://schemas.microsoft.com/office/drawing/2010/main" val="0"/>
@@ -893,6 +941,29 @@
       <w:contextualSpacing/>
     </w:pPr>
   </w:style>
+  <w:style w:type="character" w:styleId="Hyperlink">
+    <w:name w:val="Hyperlink"/>
+    <w:basedOn w:val="DefaultParagraphFont"/>
+    <w:uiPriority w:val="99"/>
+    <w:unhideWhenUsed/>
+    <w:rsid w:val="00AB55CF"/>
+    <w:rPr>
+      <w:color w:val="0563C1" w:themeColor="hyperlink"/>
+      <w:u w:val="single"/>
+    </w:rPr>
+  </w:style>
+  <w:style w:type="character" w:styleId="UnresolvedMention">
+    <w:name w:val="Unresolved Mention"/>
+    <w:basedOn w:val="DefaultParagraphFont"/>
+    <w:uiPriority w:val="99"/>
+    <w:semiHidden/>
+    <w:unhideWhenUsed/>
+    <w:rsid w:val="00AB55CF"/>
+    <w:rPr>
+      <w:color w:val="605E5C"/>
+      <w:shd w:val="clear" w:color="auto" w:fill="E1DFDD"/>
+    </w:rPr>
+  </w:style>
 </w:styles>
 </file>
 

</xml_diff>